<commit_message>
Added laser diode current monitoring to the arduino code
</commit_message>
<xml_diff>
--- a/holOS system architecture.docx
+++ b/holOS system architecture.docx
@@ -1,6 +1,6 @@
 
 <file path=word/document.xml><?xml version="1.0" encoding="utf-8"?>
-<w:document xmlns:wpc="http://schemas.microsoft.com/office/word/2010/wordprocessingCanvas" xmlns:mo="http://schemas.microsoft.com/office/mac/office/2008/main" xmlns:mc="http://schemas.openxmlformats.org/markup-compatibility/2006" xmlns:mv="urn:schemas-microsoft-com:mac:vml" xmlns:o="urn:schemas-microsoft-com:office:office" xmlns:r="http://schemas.openxmlformats.org/officeDocument/2006/relationships" xmlns:m="http://schemas.openxmlformats.org/officeDocument/2006/math" xmlns:v="urn:schemas-microsoft-com:vml" xmlns:wp14="http://schemas.microsoft.com/office/word/2010/wordprocessingDrawing" xmlns:wp="http://schemas.openxmlformats.org/drawingml/2006/wordprocessingDrawing" xmlns:w10="urn:schemas-microsoft-com:office:word" xmlns:w="http://schemas.openxmlformats.org/wordprocessingml/2006/main" xmlns:w14="http://schemas.microsoft.com/office/word/2010/wordml" xmlns:w15="http://schemas.microsoft.com/office/word/2012/wordml" xmlns:wpg="http://schemas.microsoft.com/office/word/2010/wordprocessingGroup" xmlns:wpi="http://schemas.microsoft.com/office/word/2010/wordprocessingInk" xmlns:wne="http://schemas.microsoft.com/office/word/2006/wordml" xmlns:wps="http://schemas.microsoft.com/office/word/2010/wordprocessingShape" mc:Ignorable="w14 w15 wp14">
+<w:document xmlns:wpc="http://schemas.microsoft.com/office/word/2010/wordprocessingCanvas" xmlns:cx="http://schemas.microsoft.com/office/drawing/2014/chartex" xmlns:mc="http://schemas.openxmlformats.org/markup-compatibility/2006" xmlns:o="urn:schemas-microsoft-com:office:office" xmlns:r="http://schemas.openxmlformats.org/officeDocument/2006/relationships" xmlns:m="http://schemas.openxmlformats.org/officeDocument/2006/math" xmlns:v="urn:schemas-microsoft-com:vml" xmlns:wp14="http://schemas.microsoft.com/office/word/2010/wordprocessingDrawing" xmlns:wp="http://schemas.openxmlformats.org/drawingml/2006/wordprocessingDrawing" xmlns:w10="urn:schemas-microsoft-com:office:word" xmlns:w="http://schemas.openxmlformats.org/wordprocessingml/2006/main" xmlns:w14="http://schemas.microsoft.com/office/word/2010/wordml" xmlns:w15="http://schemas.microsoft.com/office/word/2012/wordml" xmlns:w16se="http://schemas.microsoft.com/office/word/2015/wordml/symex" xmlns:wpg="http://schemas.microsoft.com/office/word/2010/wordprocessingGroup" xmlns:wpi="http://schemas.microsoft.com/office/word/2010/wordprocessingInk" xmlns:wne="http://schemas.microsoft.com/office/word/2006/wordml" xmlns:wps="http://schemas.microsoft.com/office/word/2010/wordprocessingShape" mc:Ignorable="w14 w15 w16se wp14">
   <w:body>
     <w:p>
       <w:pPr>
@@ -448,15 +448,13 @@
           <w:rFonts w:ascii="Helvetica" w:hAnsi="Helvetica"/>
           <w:sz w:val="20"/>
           <w:szCs w:val="20"/>
-          <w:highlight w:val="yellow"/>
-        </w:rPr>
-      </w:pPr>
-      <w:r>
-        <w:rPr>
-          <w:rFonts w:ascii="Helvetica" w:hAnsi="Helvetica"/>
-          <w:sz w:val="20"/>
-          <w:szCs w:val="20"/>
-          <w:highlight w:val="yellow"/>
+        </w:rPr>
+      </w:pPr>
+      <w:r>
+        <w:rPr>
+          <w:rFonts w:ascii="Helvetica" w:hAnsi="Helvetica"/>
+          <w:sz w:val="20"/>
+          <w:szCs w:val="20"/>
         </w:rPr>
         <w:t>Start laser diode current monitoring routine</w:t>
       </w:r>
@@ -482,6 +480,8 @@
         </w:rPr>
         <w:t>Start operation button monitoring routine</w:t>
       </w:r>
+      <w:bookmarkStart w:id="0" w:name="_GoBack"/>
+      <w:bookmarkEnd w:id="0"/>
     </w:p>
     <w:p>
       <w:pPr>
@@ -788,17 +788,7 @@
           <w:sz w:val="20"/>
           <w:szCs w:val="20"/>
         </w:rPr>
-        <w:t>Start recor</w:t>
-      </w:r>
-      <w:bookmarkStart w:id="0" w:name="_GoBack"/>
-      <w:bookmarkEnd w:id="0"/>
-      <w:r>
-        <w:rPr>
-          <w:rFonts w:ascii="Helvetica" w:hAnsi="Helvetica"/>
-          <w:sz w:val="20"/>
-          <w:szCs w:val="20"/>
-        </w:rPr>
-        <w:t>ding</w:t>
+        <w:t>Start recording</w:t>
       </w:r>
     </w:p>
     <w:p>
@@ -945,10 +935,102 @@
     </w:p>
     <w:p>
       <w:pPr>
+        <w:rPr>
+          <w:rFonts w:ascii="Helvetica" w:hAnsi="Helvetica"/>
+          <w:sz w:val="20"/>
+          <w:szCs w:val="20"/>
+        </w:rPr>
+      </w:pPr>
+    </w:p>
+    <w:p>
+      <w:pPr>
+        <w:rPr>
+          <w:rFonts w:ascii="Helvetica" w:hAnsi="Helvetica"/>
+          <w:sz w:val="20"/>
+          <w:szCs w:val="20"/>
+        </w:rPr>
+      </w:pPr>
+      <w:r>
+        <w:rPr>
+          <w:rFonts w:ascii="Helvetica" w:hAnsi="Helvetica"/>
+          <w:sz w:val="20"/>
+          <w:szCs w:val="20"/>
+        </w:rPr>
+        <w:t>External ADC notes</w:t>
+      </w:r>
+    </w:p>
+    <w:p>
+      <w:pPr>
         <w:pStyle w:val="ListParagraph"/>
         <w:numPr>
           <w:ilvl w:val="0"/>
-          <w:numId w:val="2"/>
+          <w:numId w:val="3"/>
+        </w:numPr>
+        <w:rPr>
+          <w:rFonts w:ascii="Helvetica" w:hAnsi="Helvetica"/>
+          <w:sz w:val="20"/>
+          <w:szCs w:val="20"/>
+        </w:rPr>
+      </w:pPr>
+      <w:r>
+        <w:rPr>
+          <w:rFonts w:ascii="Helvetica" w:hAnsi="Helvetica"/>
+          <w:sz w:val="20"/>
+          <w:szCs w:val="20"/>
+        </w:rPr>
+        <w:t>UDOO x86 has 2 UART groups so one can be used for this ADC (8 channel 12-bit)</w:t>
+      </w:r>
+    </w:p>
+    <w:p>
+      <w:pPr>
+        <w:pStyle w:val="ListParagraph"/>
+        <w:numPr>
+          <w:ilvl w:val="0"/>
+          <w:numId w:val="3"/>
+        </w:numPr>
+        <w:rPr>
+          <w:rFonts w:ascii="Helvetica" w:hAnsi="Helvetica"/>
+          <w:sz w:val="20"/>
+          <w:szCs w:val="20"/>
+        </w:rPr>
+      </w:pPr>
+      <w:r>
+        <w:rPr>
+          <w:rFonts w:ascii="Helvetica" w:hAnsi="Helvetica"/>
+          <w:sz w:val="20"/>
+          <w:szCs w:val="20"/>
+        </w:rPr>
+        <w:t>The ADC requires excitation voltage of 2.7 to 5.5 volts</w:t>
+      </w:r>
+    </w:p>
+    <w:p>
+      <w:pPr>
+        <w:pStyle w:val="ListParagraph"/>
+        <w:numPr>
+          <w:ilvl w:val="1"/>
+          <w:numId w:val="3"/>
+        </w:numPr>
+        <w:rPr>
+          <w:rFonts w:ascii="Helvetica" w:hAnsi="Helvetica"/>
+          <w:sz w:val="20"/>
+          <w:szCs w:val="20"/>
+        </w:rPr>
+      </w:pPr>
+      <w:r>
+        <w:rPr>
+          <w:rFonts w:ascii="Helvetica" w:hAnsi="Helvetica"/>
+          <w:sz w:val="20"/>
+          <w:szCs w:val="20"/>
+        </w:rPr>
+        <w:t>Connect directly to a power pin from the Arduino since its to be on all the time</w:t>
+      </w:r>
+    </w:p>
+    <w:p>
+      <w:pPr>
+        <w:pStyle w:val="ListParagraph"/>
+        <w:numPr>
+          <w:ilvl w:val="0"/>
+          <w:numId w:val="3"/>
         </w:numPr>
         <w:rPr>
           <w:rFonts w:ascii="Helvetica" w:hAnsi="Helvetica"/>
@@ -968,8 +1050,8 @@
 </file>
 
 <file path=word/numbering.xml><?xml version="1.0" encoding="utf-8"?>
-<w:numbering xmlns:wpc="http://schemas.microsoft.com/office/word/2010/wordprocessingCanvas" xmlns:mo="http://schemas.microsoft.com/office/mac/office/2008/main" xmlns:mc="http://schemas.openxmlformats.org/markup-compatibility/2006" xmlns:mv="urn:schemas-microsoft-com:mac:vml" xmlns:o="urn:schemas-microsoft-com:office:office" xmlns:r="http://schemas.openxmlformats.org/officeDocument/2006/relationships" xmlns:m="http://schemas.openxmlformats.org/officeDocument/2006/math" xmlns:v="urn:schemas-microsoft-com:vml" xmlns:wp14="http://schemas.microsoft.com/office/word/2010/wordprocessingDrawing" xmlns:wp="http://schemas.openxmlformats.org/drawingml/2006/wordprocessingDrawing" xmlns:w10="urn:schemas-microsoft-com:office:word" xmlns:w="http://schemas.openxmlformats.org/wordprocessingml/2006/main" xmlns:w14="http://schemas.microsoft.com/office/word/2010/wordml" xmlns:w15="http://schemas.microsoft.com/office/word/2012/wordml" xmlns:wpg="http://schemas.microsoft.com/office/word/2010/wordprocessingGroup" xmlns:wpi="http://schemas.microsoft.com/office/word/2010/wordprocessingInk" xmlns:wne="http://schemas.microsoft.com/office/word/2006/wordml" xmlns:wps="http://schemas.microsoft.com/office/word/2010/wordprocessingShape" mc:Ignorable="w14 w15 wp14">
-  <w:abstractNum w:abstractNumId="0">
+<w:numbering xmlns:wpc="http://schemas.microsoft.com/office/word/2010/wordprocessingCanvas" xmlns:cx="http://schemas.microsoft.com/office/drawing/2014/chartex" xmlns:mc="http://schemas.openxmlformats.org/markup-compatibility/2006" xmlns:o="urn:schemas-microsoft-com:office:office" xmlns:r="http://schemas.openxmlformats.org/officeDocument/2006/relationships" xmlns:m="http://schemas.openxmlformats.org/officeDocument/2006/math" xmlns:v="urn:schemas-microsoft-com:vml" xmlns:wp14="http://schemas.microsoft.com/office/word/2010/wordprocessingDrawing" xmlns:wp="http://schemas.openxmlformats.org/drawingml/2006/wordprocessingDrawing" xmlns:w10="urn:schemas-microsoft-com:office:word" xmlns:w="http://schemas.openxmlformats.org/wordprocessingml/2006/main" xmlns:w14="http://schemas.microsoft.com/office/word/2010/wordml" xmlns:w15="http://schemas.microsoft.com/office/word/2012/wordml" xmlns:w16se="http://schemas.microsoft.com/office/word/2015/wordml/symex" xmlns:wpg="http://schemas.microsoft.com/office/word/2010/wordprocessingGroup" xmlns:wpi="http://schemas.microsoft.com/office/word/2010/wordprocessingInk" xmlns:wne="http://schemas.microsoft.com/office/word/2006/wordml" xmlns:wps="http://schemas.microsoft.com/office/word/2010/wordprocessingShape" mc:Ignorable="w14 w15 w16se wp14">
+  <w:abstractNum w:abstractNumId="0" w15:restartNumberingAfterBreak="0">
     <w:nsid w:val="01C47201"/>
     <w:multiLevelType w:val="hybridMultilevel"/>
     <w:tmpl w:val="F6C45358"/>
@@ -1058,7 +1140,96 @@
       </w:pPr>
     </w:lvl>
   </w:abstractNum>
-  <w:abstractNum w:abstractNumId="1">
+  <w:abstractNum w:abstractNumId="1" w15:restartNumberingAfterBreak="0">
+    <w:nsid w:val="0CF70EC2"/>
+    <w:multiLevelType w:val="hybridMultilevel"/>
+    <w:tmpl w:val="68FAC000"/>
+    <w:lvl w:ilvl="0" w:tplc="0409000F">
+      <w:start w:val="1"/>
+      <w:numFmt w:val="decimal"/>
+      <w:lvlText w:val="%1."/>
+      <w:lvlJc w:val="left"/>
+      <w:pPr>
+        <w:ind w:left="720" w:hanging="360"/>
+      </w:pPr>
+      <w:rPr>
+        <w:rFonts w:hint="default"/>
+      </w:rPr>
+    </w:lvl>
+    <w:lvl w:ilvl="1" w:tplc="04090019">
+      <w:start w:val="1"/>
+      <w:numFmt w:val="lowerLetter"/>
+      <w:lvlText w:val="%2."/>
+      <w:lvlJc w:val="left"/>
+      <w:pPr>
+        <w:ind w:left="1440" w:hanging="360"/>
+      </w:pPr>
+    </w:lvl>
+    <w:lvl w:ilvl="2" w:tplc="0409001B" w:tentative="1">
+      <w:start w:val="1"/>
+      <w:numFmt w:val="lowerRoman"/>
+      <w:lvlText w:val="%3."/>
+      <w:lvlJc w:val="right"/>
+      <w:pPr>
+        <w:ind w:left="2160" w:hanging="180"/>
+      </w:pPr>
+    </w:lvl>
+    <w:lvl w:ilvl="3" w:tplc="0409000F" w:tentative="1">
+      <w:start w:val="1"/>
+      <w:numFmt w:val="decimal"/>
+      <w:lvlText w:val="%4."/>
+      <w:lvlJc w:val="left"/>
+      <w:pPr>
+        <w:ind w:left="2880" w:hanging="360"/>
+      </w:pPr>
+    </w:lvl>
+    <w:lvl w:ilvl="4" w:tplc="04090019" w:tentative="1">
+      <w:start w:val="1"/>
+      <w:numFmt w:val="lowerLetter"/>
+      <w:lvlText w:val="%5."/>
+      <w:lvlJc w:val="left"/>
+      <w:pPr>
+        <w:ind w:left="3600" w:hanging="360"/>
+      </w:pPr>
+    </w:lvl>
+    <w:lvl w:ilvl="5" w:tplc="0409001B" w:tentative="1">
+      <w:start w:val="1"/>
+      <w:numFmt w:val="lowerRoman"/>
+      <w:lvlText w:val="%6."/>
+      <w:lvlJc w:val="right"/>
+      <w:pPr>
+        <w:ind w:left="4320" w:hanging="180"/>
+      </w:pPr>
+    </w:lvl>
+    <w:lvl w:ilvl="6" w:tplc="0409000F" w:tentative="1">
+      <w:start w:val="1"/>
+      <w:numFmt w:val="decimal"/>
+      <w:lvlText w:val="%7."/>
+      <w:lvlJc w:val="left"/>
+      <w:pPr>
+        <w:ind w:left="5040" w:hanging="360"/>
+      </w:pPr>
+    </w:lvl>
+    <w:lvl w:ilvl="7" w:tplc="04090019" w:tentative="1">
+      <w:start w:val="1"/>
+      <w:numFmt w:val="lowerLetter"/>
+      <w:lvlText w:val="%8."/>
+      <w:lvlJc w:val="left"/>
+      <w:pPr>
+        <w:ind w:left="5760" w:hanging="360"/>
+      </w:pPr>
+    </w:lvl>
+    <w:lvl w:ilvl="8" w:tplc="0409001B" w:tentative="1">
+      <w:start w:val="1"/>
+      <w:numFmt w:val="lowerRoman"/>
+      <w:lvlText w:val="%9."/>
+      <w:lvlJc w:val="right"/>
+      <w:pPr>
+        <w:ind w:left="6480" w:hanging="180"/>
+      </w:pPr>
+    </w:lvl>
+  </w:abstractNum>
+  <w:abstractNum w:abstractNumId="2" w15:restartNumberingAfterBreak="0">
     <w:nsid w:val="529D1FFD"/>
     <w:multiLevelType w:val="hybridMultilevel"/>
     <w:tmpl w:val="AD3EC6EE"/>
@@ -1148,16 +1319,19 @@
     </w:lvl>
   </w:abstractNum>
   <w:num w:numId="1">
-    <w:abstractNumId w:val="1"/>
+    <w:abstractNumId w:val="2"/>
   </w:num>
   <w:num w:numId="2">
     <w:abstractNumId w:val="0"/>
+  </w:num>
+  <w:num w:numId="3">
+    <w:abstractNumId w:val="1"/>
   </w:num>
 </w:numbering>
 </file>
 
 <file path=word/styles.xml><?xml version="1.0" encoding="utf-8"?>
-<w:styles xmlns:mc="http://schemas.openxmlformats.org/markup-compatibility/2006" xmlns:r="http://schemas.openxmlformats.org/officeDocument/2006/relationships" xmlns:w="http://schemas.openxmlformats.org/wordprocessingml/2006/main" xmlns:w14="http://schemas.microsoft.com/office/word/2010/wordml" xmlns:w15="http://schemas.microsoft.com/office/word/2012/wordml" mc:Ignorable="w14 w15">
+<w:styles xmlns:mc="http://schemas.openxmlformats.org/markup-compatibility/2006" xmlns:r="http://schemas.openxmlformats.org/officeDocument/2006/relationships" xmlns:w="http://schemas.openxmlformats.org/wordprocessingml/2006/main" xmlns:w14="http://schemas.microsoft.com/office/word/2010/wordml" xmlns:w15="http://schemas.microsoft.com/office/word/2012/wordml" xmlns:w16se="http://schemas.microsoft.com/office/word/2015/wordml/symex" mc:Ignorable="w14 w15 w16se">
   <w:docDefaults>
     <w:rPrDefault>
       <w:rPr>
@@ -1169,7 +1343,7 @@
     </w:rPrDefault>
     <w:pPrDefault/>
   </w:docDefaults>
-  <w:latentStyles w:defLockedState="0" w:defUIPriority="99" w:defSemiHidden="0" w:defUnhideWhenUsed="0" w:defQFormat="0" w:count="382">
+  <w:latentStyles w:defLockedState="0" w:defUIPriority="99" w:defSemiHidden="0" w:defUnhideWhenUsed="0" w:defQFormat="0" w:count="371">
     <w:lsdException w:name="Normal" w:uiPriority="0" w:qFormat="1"/>
     <w:lsdException w:name="heading 1" w:uiPriority="9" w:qFormat="1"/>
     <w:lsdException w:name="heading 2" w:semiHidden="1" w:uiPriority="9" w:unhideWhenUsed="1" w:qFormat="1"/>
@@ -1326,15 +1500,6 @@
     <w:lsdException w:name="Balloon Text" w:semiHidden="1" w:unhideWhenUsed="1"/>
     <w:lsdException w:name="Table Grid" w:uiPriority="39"/>
     <w:lsdException w:name="Table Theme" w:semiHidden="1" w:unhideWhenUsed="1"/>
-    <w:lsdException w:name="Note Level 1" w:semiHidden="1" w:unhideWhenUsed="1"/>
-    <w:lsdException w:name="Note Level 2" w:semiHidden="1" w:unhideWhenUsed="1"/>
-    <w:lsdException w:name="Note Level 3" w:semiHidden="1" w:unhideWhenUsed="1"/>
-    <w:lsdException w:name="Note Level 4" w:semiHidden="1" w:unhideWhenUsed="1"/>
-    <w:lsdException w:name="Note Level 5" w:semiHidden="1" w:unhideWhenUsed="1"/>
-    <w:lsdException w:name="Note Level 6" w:semiHidden="1" w:unhideWhenUsed="1"/>
-    <w:lsdException w:name="Note Level 7" w:semiHidden="1" w:unhideWhenUsed="1"/>
-    <w:lsdException w:name="Note Level 8" w:semiHidden="1" w:unhideWhenUsed="1"/>
-    <w:lsdException w:name="Note Level 9" w:semiHidden="1" w:unhideWhenUsed="1"/>
     <w:lsdException w:name="Placeholder Text" w:semiHidden="1"/>
     <w:lsdException w:name="No Spacing" w:uiPriority="1" w:qFormat="1"/>
     <w:lsdException w:name="Light Shading" w:uiPriority="60"/>
@@ -1550,8 +1715,6 @@
     <w:lsdException w:name="List Table 5 Dark Accent 6" w:uiPriority="50"/>
     <w:lsdException w:name="List Table 6 Colorful Accent 6" w:uiPriority="51"/>
     <w:lsdException w:name="List Table 7 Colorful Accent 6" w:uiPriority="52"/>
-    <w:lsdException w:name="Mention" w:semiHidden="1" w:unhideWhenUsed="1"/>
-    <w:lsdException w:name="Smart Hyperlink" w:semiHidden="1" w:unhideWhenUsed="1"/>
   </w:latentStyles>
   <w:style w:type="paragraph" w:default="1" w:styleId="Normal">
     <w:name w:val="Normal"/>

</xml_diff>